<commit_message>
extend user input by teachers requirements
</commit_message>
<xml_diff>
--- a/lab1-28.02.21/рас_сис_хр_лаб1_отчёт.docx
+++ b/lab1-28.02.21/рас_сис_хр_лаб1_отчёт.docx
@@ -232,9 +232,9 @@
       </w:r>
       <w:r>
         <w:rPr>
-          <w:rStyle w:val="text-semibold"/>
-        </w:rPr>
-        <w:t>Шешуков Дмитрий Михайлович</w:t>
+          <w:rFonts w:cs="Arial"/>
+        </w:rPr>
+        <w:t>Николаев Владимир Вячеславович</w:t>
       </w:r>
     </w:p>
     <w:p>
@@ -3043,7 +3043,10 @@
         <w:t>привыкнуть</w:t>
       </w:r>
       <w:r>
-        <w:t>.</w:t>
+        <w:t xml:space="preserve"> </w:t>
+      </w:r>
+      <w:r>
+        <w:t>и/или списать на долгую историю продукта.</w:t>
       </w:r>
     </w:p>
     <w:sectPr>

</xml_diff>